<commit_message>
adding introduction and minor revision in results
</commit_message>
<xml_diff>
--- a/Doc/ms.docx
+++ b/Doc/ms.docx
@@ -185,13 +185,24 @@
         <w:pStyle w:val="Date"/>
       </w:pPr>
       <w:r>
-        <w:t xml:space="preserve">2019-06-13</w:t>
-      </w:r>
-      <w:r>
-        <w:t xml:space="preserve"> </w:t>
-      </w:r>
-      <w:r>
-        <w:t xml:space="preserve">17:15:01</w:t>
+        <w:t xml:space="preserve">2019-06-14</w:t>
+      </w:r>
+      <w:r>
+        <w:t xml:space="preserve"> </w:t>
+      </w:r>
+      <w:r>
+        <w:t xml:space="preserve">14:13:37</w:t>
+      </w:r>
+    </w:p>
+    <w:p>
+      <w:pPr>
+        <w:pStyle w:val="SourceCode"/>
+      </w:pPr>
+      <w:r>
+        <w:rPr>
+          <w:rStyle w:val="VerbatimChar"/>
+        </w:rPr>
+        <w:t xml:space="preserve">## Warning: package 'knitr' was built under R version 3.5.2</w:t>
       </w:r>
     </w:p>
     <w:p>
@@ -224,13 +235,18 @@
     </w:p>
     <w:p>
       <w:pPr>
+        <w:pStyle w:val="BodyText"/>
+      </w:pPr>
+    </w:p>
+    <w:p>
+      <w:pPr>
         <w:pStyle w:val="Heading1"/>
       </w:pPr>
-      <w:bookmarkStart w:id="20" w:name="introduction"/>
+      <w:bookmarkStart w:id="21" w:name="introduction"/>
+      <w:bookmarkEnd w:id="21"/>
       <w:r>
         <w:t xml:space="preserve">Introduction</w:t>
       </w:r>
-      <w:bookmarkEnd w:id="20"/>
     </w:p>
     <w:p>
       <w:pPr>
@@ -252,21 +268,21 @@
       <w:pPr>
         <w:pStyle w:val="Heading1"/>
       </w:pPr>
-      <w:bookmarkStart w:id="21" w:name="materials-and-methods"/>
+      <w:bookmarkStart w:id="22" w:name="materials-and-methods"/>
+      <w:bookmarkEnd w:id="22"/>
       <w:r>
         <w:t xml:space="preserve">Materials and Methods</w:t>
       </w:r>
-      <w:bookmarkEnd w:id="21"/>
     </w:p>
     <w:p>
       <w:pPr>
         <w:pStyle w:val="Heading2"/>
       </w:pPr>
-      <w:bookmarkStart w:id="22" w:name="species-list"/>
+      <w:bookmarkStart w:id="23" w:name="species-list"/>
+      <w:bookmarkEnd w:id="23"/>
       <w:r>
         <w:t xml:space="preserve">species list</w:t>
       </w:r>
-      <w:bookmarkEnd w:id="22"/>
     </w:p>
     <w:p>
       <w:pPr>
@@ -388,11 +404,11 @@
       <w:pPr>
         <w:pStyle w:val="Heading2"/>
       </w:pPr>
-      <w:bookmarkStart w:id="23" w:name="community-phylogeny"/>
+      <w:bookmarkStart w:id="24" w:name="community-phylogeny"/>
+      <w:bookmarkEnd w:id="24"/>
       <w:r>
         <w:t xml:space="preserve">Community phylogeny</w:t>
       </w:r>
-      <w:bookmarkEnd w:id="23"/>
     </w:p>
     <w:p>
       <w:pPr>
@@ -453,7 +469,7 @@
       <w:r>
         <w:t xml:space="preserve">and python scripts from OpenTree PY Toys (</w:t>
       </w:r>
-      <w:hyperlink r:id="rId24">
+      <w:hyperlink r:id="rId25">
         <w:r>
           <w:rPr>
             <w:rStyle w:val="Hyperlink"/>
@@ -469,11 +485,11 @@
       <w:pPr>
         <w:pStyle w:val="Heading2"/>
       </w:pPr>
-      <w:bookmarkStart w:id="25" w:name="phylogenetic-diversity-pd"/>
+      <w:bookmarkStart w:id="26" w:name="phylogenetic-diversity-pd"/>
+      <w:bookmarkEnd w:id="26"/>
       <w:r>
         <w:t xml:space="preserve">Phylogenetic diversity (PD)</w:t>
       </w:r>
-      <w:bookmarkEnd w:id="25"/>
     </w:p>
     <w:p>
       <w:pPr>
@@ -552,7 +568,7 @@
       <w:r>
         <w:t xml:space="preserve"> </w:t>
       </w:r>
-      <w:hyperlink r:id="rId26">
+      <w:hyperlink r:id="rId27">
         <w:r>
           <w:rPr>
             <w:rStyle w:val="Hyperlink"/>
@@ -583,11 +599,11 @@
       <w:pPr>
         <w:pStyle w:val="Heading2"/>
       </w:pPr>
-      <w:bookmarkStart w:id="27" w:name="diversification-rate"/>
+      <w:bookmarkStart w:id="28" w:name="diversification-rate"/>
+      <w:bookmarkEnd w:id="28"/>
       <w:r>
         <w:t xml:space="preserve">Diversification Rate</w:t>
       </w:r>
-      <w:bookmarkEnd w:id="27"/>
     </w:p>
     <w:p>
       <w:pPr>
@@ -635,7 +651,10 @@
         <w:t xml:space="preserve"> </w:t>
       </w:r>
       <w:r>
-        <w:t xml:space="preserve">from each extant species to the tree root as a model-free estimate of diversification rate. Methods followed those described in Jetz et al. </w:t>
+        <w:t xml:space="preserve">from each extant species to the tree root as a model-free estimate of diversification rate. Methods followed those described in Jetz et al.</w:t>
+      </w:r>
+      <w:r>
+        <w:t xml:space="preserve"> </w:t>
       </w:r>
       <w:r>
         <w:t xml:space="preserve">(</w:t>
@@ -655,7 +674,10 @@
         <w:t xml:space="preserve"> </w:t>
       </w:r>
       <w:r>
-        <w:t xml:space="preserve">and Harvey et al. </w:t>
+        <w:t xml:space="preserve">and Harvey et al.</w:t>
+      </w:r>
+      <w:r>
+        <w:t xml:space="preserve"> </w:t>
       </w:r>
       <w:r>
         <w:t xml:space="preserve">(</w:t>
@@ -679,11 +701,11 @@
       <w:pPr>
         <w:pStyle w:val="Heading1"/>
       </w:pPr>
-      <w:bookmarkStart w:id="28" w:name="results"/>
+      <w:bookmarkStart w:id="29" w:name="results"/>
+      <w:bookmarkEnd w:id="29"/>
       <w:r>
         <w:t xml:space="preserve">Results</w:t>
       </w:r>
-      <w:bookmarkEnd w:id="28"/>
     </w:p>
     <w:p>
       <w:pPr>
@@ -698,7 +720,7 @@
         <w:pStyle w:val="BodyText"/>
       </w:pPr>
       <w:r>
-        <w:t xml:space="preserve">A1: Collectively, EA sites show greater species diversity than ENA. In term of species richness, sites in EA harbor over one and half times of species number as ENA sites do (3667 vs. 2194). Meanwhile, both observed and standard-effective-size (SES) PD are determined to be greater in EAS sites than ENA (observed PD: 66034.38 vs. 44617.83, SES-PD: -2.71 vs. -6.40).</w:t>
+        <w:t xml:space="preserve">A1: Collectively, EA sites show greater species diversity than ENA. In term of species richness, sites in EA harbor over one and half times of species number as ENA sites do (3667 vs. 2194). Meanwhile, both observed and standard-effective-size (SES) PD are determined to be greater in EAS sites than ENA (observed PD: 66034.38 vs. 44617.83, SES-PD: -2.71 vs. -6.40).</w:t>
       </w:r>
     </w:p>
     <w:p>
@@ -730,7 +752,7 @@
         <w:pStyle w:val="BodyText"/>
       </w:pPr>
       <w:r>
-        <w:t xml:space="preserve">A3: Globally, herbaceous species have nearly twice members as woody species do (3750 vs. 1858 spp.), yet showing lower SES-PD (-22.02 vs. -9.29). Comparing to herbaceous plants, woody lineages show higher values on SES-PD, MPD and MNTD in all 11 sites. Angiosperms lineages show over 70 times in species richness with gymnosperms (5532 vs. 76 spp.), yet showing lower SES-PD (-12.26 vs. -8.91). When pooling together, lineages exhibiting EAS-ENA disjuct distribution show lower SES-PD value than the remains (-14.68 vs. -4.25). However, on individual site level, those EAS-ENA disjunction lineages show greater values on SES-PD, MPD and MNTD than both total communities and plant communities comprising of those not showing EAS-ENA disjunct distribution (referred to non-disjunct hereafter). Moreover, the total communities and non-disjunct lineages share large similarity on diversity curves while the EAS-ENA disjunctions show hardly identical trends with both of them.</w:t>
+        <w:t xml:space="preserve">A3: Globally, herbaceous species have nearly twice members as woody species do (3750 vs. 1858 spp.), yet showing lower SES-PD (-22.02 vs. -9.29). Comparing to herbaceous plants, woody lineages show higher values on SES-PD, MPD and MNTD in all 11 sites. Angiosperms lineages show over 70 times in species richness with gymnosperms (5532 vs. 76 spp.), yet showing lower SES-PD (-12.26 vs. -8.91). When pooling together, lineages exhibiting EAS-ENA disjuct distribution show lower SES-PD value than the remains (-14.68 vs. -4.25). However, on individual site level, those EAS-ENA disjunction lineages show greater values on SES-PD, MPD and MNTD than both total communities and plant communities comprising of those not showing EAS-ENA disjunct distribution (referred to non-disjunct hereafter). Moreover, the total communities and non-disjunct lineages share large similarity on diversity curves while the EAS-ENA disjunctions show hardly identical trends with both of them.</w:t>
       </w:r>
     </w:p>
     <w:p>
@@ -769,31 +791,31 @@
       <w:pPr>
         <w:pStyle w:val="Heading1"/>
       </w:pPr>
-      <w:bookmarkStart w:id="29" w:name="discussion"/>
+      <w:bookmarkStart w:id="30" w:name="discussion"/>
+      <w:bookmarkEnd w:id="30"/>
       <w:r>
         <w:t xml:space="preserve">Discussion</w:t>
       </w:r>
-      <w:bookmarkEnd w:id="29"/>
     </w:p>
     <w:p>
       <w:pPr>
         <w:pStyle w:val="Heading1"/>
       </w:pPr>
-      <w:bookmarkStart w:id="30" w:name="conclusion"/>
+      <w:bookmarkStart w:id="31" w:name="conclusion"/>
+      <w:bookmarkEnd w:id="31"/>
       <w:r>
         <w:t xml:space="preserve">Conclusion</w:t>
       </w:r>
-      <w:bookmarkEnd w:id="30"/>
     </w:p>
     <w:p>
       <w:pPr>
         <w:pStyle w:val="Heading1"/>
       </w:pPr>
-      <w:bookmarkStart w:id="31" w:name="acknowledgement"/>
+      <w:bookmarkStart w:id="32" w:name="acknowledgement"/>
+      <w:bookmarkEnd w:id="32"/>
       <w:r>
         <w:t xml:space="preserve">Acknowledgement</w:t>
       </w:r>
-      <w:bookmarkEnd w:id="31"/>
     </w:p>
     <w:p>
       <w:pPr>
@@ -807,11 +829,11 @@
       <w:pPr>
         <w:pStyle w:val="Heading1"/>
       </w:pPr>
-      <w:bookmarkStart w:id="32" w:name="author-contributions"/>
+      <w:bookmarkStart w:id="33" w:name="author-contributions"/>
+      <w:bookmarkEnd w:id="33"/>
       <w:r>
         <w:t xml:space="preserve">Author contributions</w:t>
       </w:r>
-      <w:bookmarkEnd w:id="32"/>
     </w:p>
     <w:p>
       <w:pPr>
@@ -833,11 +855,11 @@
       <w:pPr>
         <w:pStyle w:val="Heading4"/>
       </w:pPr>
-      <w:bookmarkStart w:id="33" w:name="tables"/>
+      <w:bookmarkStart w:id="34" w:name="tables"/>
+      <w:bookmarkEnd w:id="34"/>
       <w:r>
         <w:t xml:space="preserve">Tables</w:t>
       </w:r>
-      <w:bookmarkEnd w:id="33"/>
     </w:p>
     <w:p>
       <w:pPr>
@@ -872,7 +894,7 @@
     </w:p>
     <w:tbl>
       <w:tblPr>
-        <w:tblStyle w:val="Table"/>
+        <w:tblStyle w:val="TableNormal"/>
         <w:tblW w:type="pct" w:w="0.0"/>
         <w:tblLook w:firstRow="1"/>
         <w:tblCaption w:val="?? Geo-informatiion of US-CN 11 sites."/>
@@ -1042,7 +1064,7 @@
     </w:tbl>
     <w:tbl>
       <w:tblPr>
-        <w:tblStyle w:val="Table"/>
+        <w:tblStyle w:val="TableNormal"/>
         <w:tblW w:type="pct" w:w="0.0"/>
         <w:tblLook w:firstRow="1"/>
       </w:tblPr>
@@ -1349,11 +1371,11 @@
       <w:pPr>
         <w:pStyle w:val="Heading4"/>
       </w:pPr>
-      <w:bookmarkStart w:id="34" w:name="figures"/>
+      <w:bookmarkStart w:id="35" w:name="figures"/>
+      <w:bookmarkEnd w:id="35"/>
       <w:r>
         <w:t xml:space="preserve">Figures</w:t>
       </w:r>
-      <w:bookmarkEnd w:id="34"/>
     </w:p>
     <w:p>
       <w:pPr>
@@ -1397,7 +1419,7 @@
     </w:p>
     <w:p>
       <w:pPr>
-        <w:pStyle w:val="CaptionedFigure"/>
+        <w:pStyle w:val="FigureWithCaption"/>
       </w:pPr>
       <w:r>
         <w:drawing>
@@ -1409,13 +1431,13 @@
               <a:graphicData uri="http://schemas.openxmlformats.org/drawingml/2006/picture">
                 <pic:pic>
                   <pic:nvPicPr>
-                    <pic:cNvPr descr="C:\Users\cactus\Dropbox%20(UFL)\Dimension\CNUSA\PD_manuscript/Figs/plot.pdf" id="0" name="Picture"/>
+                    <pic:cNvPr descr="/Users/lin/Desktop/Reserches/P4-Rebuiding/PD_manuscript/Figs/plot.pdf" id="0" name="Picture"/>
                     <pic:cNvPicPr>
                       <a:picLocks noChangeArrowheads="1" noChangeAspect="1"/>
                     </pic:cNvPicPr>
                   </pic:nvPicPr>
                   <pic:blipFill>
-                    <a:blip r:embed="rId35"/>
+                    <a:blip r:embed="rId36"/>
                     <a:stretch>
                       <a:fillRect/>
                     </a:stretch>
@@ -1460,7 +1482,7 @@
       <w:r>
         <w:t xml:space="preserve"> </w:t>
       </w:r>
-      <w:hyperlink r:id="rId36">
+      <w:hyperlink r:id="rId37">
         <w:r>
           <w:rPr>
             <w:rStyle w:val="Hyperlink"/>
@@ -1476,14 +1498,12 @@
       <w:pPr>
         <w:pStyle w:val="Heading1"/>
       </w:pPr>
-      <w:bookmarkStart w:id="37" w:name="references"/>
+      <w:bookmarkStart w:id="38" w:name="references"/>
+      <w:bookmarkEnd w:id="38"/>
       <w:r>
         <w:t xml:space="preserve">References</w:t>
       </w:r>
-      <w:bookmarkEnd w:id="37"/>
-    </w:p>
-    <w:bookmarkStart w:id="43" w:name="refs"/>
-    <w:bookmarkStart w:id="38" w:name="ref-Brown_et_al_2017"/>
+    </w:p>
     <w:p>
       <w:pPr>
         <w:pStyle w:val="Bibliography"/>
@@ -1492,8 +1512,6 @@
         <w:t xml:space="preserve">Brown, J. W., J. F. Walker, and S. A. Smith. 2017. Phyx: phylogenetic tools for unix. Bioinformatics 33:1886–1888.</w:t>
       </w:r>
     </w:p>
-    <w:bookmarkEnd w:id="38"/>
-    <w:bookmarkStart w:id="39" w:name="ref-Harvey2017"/>
     <w:p>
       <w:pPr>
         <w:pStyle w:val="Bibliography"/>
@@ -1502,8 +1520,6 @@
         <w:t xml:space="preserve">Harvey, M. G., G. F. Seeholzer, B. T. Smith, D. L. Rabosky, A. M. Cuervo, and R. T. Brumfield. 2017. Positive association between population genetic differentiation and speciation rates in new world birds. Proceedings of the National Academy of Sciences 114:6328–6333.</w:t>
       </w:r>
     </w:p>
-    <w:bookmarkEnd w:id="39"/>
-    <w:bookmarkStart w:id="40" w:name="ref-Jetz2012"/>
     <w:p>
       <w:pPr>
         <w:pStyle w:val="Bibliography"/>
@@ -1512,8 +1528,6 @@
         <w:t xml:space="preserve">Jetz, W., G. H. Thomas, J. B. Joy, K. Hartmann, and A. O. Mooers. 2012. The global diversity of birds in space and time. Nature 491:444 EP.</w:t>
       </w:r>
     </w:p>
-    <w:bookmarkEnd w:id="40"/>
-    <w:bookmarkStart w:id="41" w:name="ref-Kembel_et_al_2010"/>
     <w:p>
       <w:pPr>
         <w:pStyle w:val="Bibliography"/>
@@ -1522,8 +1536,6 @@
         <w:t xml:space="preserve">Kembel, S. W., P. D. Cowan, M. R. Helmus, W. K. Cornwell, H. Morlon, D. D. Ackerly, S. P. Blomberg, and C. O. Webb. 2010. Picante: R tools for integrating phylogenies and ecology. Bioinformatics 26:1463–1464.</w:t>
       </w:r>
     </w:p>
-    <w:bookmarkEnd w:id="41"/>
-    <w:bookmarkStart w:id="42" w:name="ref-Smith_Brown_2018"/>
     <w:p>
       <w:pPr>
         <w:pStyle w:val="Bibliography"/>
@@ -1532,15 +1544,9 @@
         <w:t xml:space="preserve">Smith, S. A., and J. W. Brown. 2018. Constructing a broadly inclusive seed plant phylogeny. American Journal of Botany 105:302–314.</w:t>
       </w:r>
     </w:p>
-    <w:bookmarkEnd w:id="42"/>
-    <w:bookmarkEnd w:id="43"/>
     <w:sectPr/>
   </w:body>
 </w:document>
-</file>
-
-<file path=word/comments.xml><?xml version="1.0" encoding="utf-8"?>
-<w:comments xmlns:w="http://schemas.openxmlformats.org/wordprocessingml/2006/main" xmlns:m="http://schemas.openxmlformats.org/officeDocument/2006/math" xmlns:r="http://schemas.openxmlformats.org/officeDocument/2006/relationships" xmlns:o="urn:schemas-microsoft-com:office:office" xmlns:v="urn:schemas-microsoft-com:vml" xmlns:w10="urn:schemas-microsoft-com:office:word" xmlns:a="http://schemas.openxmlformats.org/drawingml/2006/main" xmlns:pic="http://schemas.openxmlformats.org/drawingml/2006/picture" xmlns:wp="http://schemas.openxmlformats.org/drawingml/2006/wordprocessingDrawing"/>
 </file>
 
 <file path=word/footnotes.xml><?xml version="1.0" encoding="utf-8"?>
@@ -1564,8 +1570,8 @@
 
 <file path=word/numbering.xml><?xml version="1.0" encoding="utf-8"?>
 <w:numbering xmlns:w="http://schemas.openxmlformats.org/wordprocessingml/2006/main">
-  <w:abstractNum w:abstractNumId="990">
-    <w:nsid w:val="170cd2de"/>
+  <w:abstractNum w:abstractNumId="0">
+    <w:nsid w:val="e17f69ba"/>
     <w:multiLevelType w:val="multilevel"/>
     <w:lvl w:ilvl="0">
       <w:numFmt w:val="bullet"/>
@@ -1644,31 +1650,9 @@
         <w:ind w:left="4800" w:hanging="480"/>
       </w:pPr>
     </w:lvl>
-    <w:lvl w:ilvl="7">
-      <w:numFmt w:val="bullet"/>
-      <w:lvlText w:val=" "/>
-      <w:lvlJc w:val="left"/>
-      <w:pPr>
-        <w:tabs>
-          <w:tab w:val="num" w:pos="5040"/>
-        </w:tabs>
-        <w:ind w:left="5520" w:hanging="480"/>
-      </w:pPr>
-    </w:lvl>
-    <w:lvl w:ilvl="8">
-      <w:numFmt w:val="bullet"/>
-      <w:lvlText w:val=" "/>
-      <w:lvlJc w:val="left"/>
-      <w:pPr>
-        <w:tabs>
-          <w:tab w:val="num" w:pos="5760"/>
-        </w:tabs>
-        <w:ind w:left="6240" w:hanging="480"/>
-      </w:pPr>
-    </w:lvl>
   </w:abstractNum>
   <w:abstractNum w:abstractNumId="990">
-    <w:nsid w:val="2c1ae401"/>
+    <w:nsid w:val="b2a8881b"/>
     <w:multiLevelType w:val="multilevel"/>
     <w:lvl w:ilvl="0">
       <w:numFmt w:val="bullet"/>
@@ -1747,31 +1731,9 @@
         <w:ind w:left="4800" w:hanging="480"/>
       </w:pPr>
     </w:lvl>
-    <w:lvl w:ilvl="7">
-      <w:numFmt w:val="bullet"/>
-      <w:lvlText w:val=" "/>
-      <w:lvlJc w:val="left"/>
-      <w:pPr>
-        <w:tabs>
-          <w:tab w:val="num" w:pos="5040"/>
-        </w:tabs>
-        <w:ind w:left="5520" w:hanging="480"/>
-      </w:pPr>
-    </w:lvl>
-    <w:lvl w:ilvl="8">
-      <w:numFmt w:val="bullet"/>
-      <w:lvlText w:val=" "/>
-      <w:lvlJc w:val="left"/>
-      <w:pPr>
-        <w:tabs>
-          <w:tab w:val="num" w:pos="5760"/>
-        </w:tabs>
-        <w:ind w:left="6240" w:hanging="480"/>
-      </w:pPr>
-    </w:lvl>
   </w:abstractNum>
-  <w:num w:numId="1000">
-    <w:abstractNumId w:val="990"/>
+  <w:num w:numId="1">
+    <w:abstractNumId w:val="0"/>
   </w:num>
   <w:num w:numId="1000">
     <w:abstractNumId w:val="990"/>
@@ -2032,66 +1994,6 @@
       <w:szCs w:val="24"/>
     </w:rPr>
   </w:style>
-  <w:style w:type="paragraph" w:styleId="Heading7">
-    <w:name w:val="Heading 7"/>
-    <w:basedOn w:val="Normal"/>
-    <w:next w:val="BodyText"/>
-    <w:uiPriority w:val="9"/>
-    <w:unhideWhenUsed/>
-    <w:qFormat/>
-    <w:pPr>
-      <w:keepNext/>
-      <w:keepLines/>
-      <w:spacing w:before="200" w:after="0"/>
-      <w:outlineLvl w:val="6"/>
-    </w:pPr>
-    <w:rPr>
-      <w:rFonts w:asciiTheme="majorHAnsi" w:eastAsiaTheme="majorEastAsia" w:hAnsiTheme="majorHAnsi" w:cstheme="majorBidi"/>
-      <w:color w:val="4F81BD" w:themeColor="accent1"/>
-      <w:sz w:val="24"/>
-      <w:szCs w:val="24"/>
-    </w:rPr>
-  </w:style>
-  <w:style w:type="paragraph" w:styleId="Heading8">
-    <w:name w:val="Heading 8"/>
-    <w:basedOn w:val="Normal"/>
-    <w:next w:val="BodyText"/>
-    <w:uiPriority w:val="9"/>
-    <w:unhideWhenUsed/>
-    <w:qFormat/>
-    <w:pPr>
-      <w:keepNext/>
-      <w:keepLines/>
-      <w:spacing w:before="200" w:after="0"/>
-      <w:outlineLvl w:val="7"/>
-    </w:pPr>
-    <w:rPr>
-      <w:rFonts w:asciiTheme="majorHAnsi" w:eastAsiaTheme="majorEastAsia" w:hAnsiTheme="majorHAnsi" w:cstheme="majorBidi"/>
-      <w:color w:val="4F81BD" w:themeColor="accent1"/>
-      <w:sz w:val="24"/>
-      <w:szCs w:val="24"/>
-    </w:rPr>
-  </w:style>
-  <w:style w:type="paragraph" w:styleId="Heading9">
-    <w:name w:val="Heading 9"/>
-    <w:basedOn w:val="Normal"/>
-    <w:next w:val="BodyText"/>
-    <w:uiPriority w:val="9"/>
-    <w:unhideWhenUsed/>
-    <w:qFormat/>
-    <w:pPr>
-      <w:keepNext/>
-      <w:keepLines/>
-      <w:spacing w:before="200" w:after="0"/>
-      <w:outlineLvl w:val="8"/>
-    </w:pPr>
-    <w:rPr>
-      <w:rFonts w:asciiTheme="majorHAnsi" w:eastAsiaTheme="majorEastAsia" w:hAnsiTheme="majorHAnsi" w:cstheme="majorBidi"/>
-      <w:color w:val="4F81BD" w:themeColor="accent1"/>
-      <w:sz w:val="24"/>
-      <w:szCs w:val="24"/>
-    </w:rPr>
-  </w:style>
   <w:style w:type="paragraph" w:styleId="BlockText">
     <w:name w:val="Block Text"/>
     <w:basedOn w:val="BodyText"/>
@@ -2123,9 +2025,8 @@
     <w:semiHidden/>
     <w:unhideWhenUsed/>
   </w:style>
-  <w:style w:type="table" w:default="1" w:styleId="Table">
-    <w:name w:val="Table"/>
-    <w:basedOn w:val="TableNormal"/>
+  <w:style w:type="table" w:default="1" w:styleId="TableNormal">
+    <w:name w:val="Normal Table"/>
     <w:semiHidden/>
     <w:unhideWhenUsed/>
     <w:qFormat/>
@@ -2182,8 +2083,8 @@
     <w:name w:val="Figure"/>
     <w:basedOn w:val="Normal"/>
   </w:style>
-  <w:style w:type="paragraph" w:customStyle="1" w:styleId="CaptionedFigure">
-    <w:name w:val="Captioned Figure"/>
+  <w:style w:type="paragraph" w:customStyle="1" w:styleId="FigureWithCaption">
+    <w:name w:val="Figure with Caption"/>
     <w:basedOn w:val="Figure"/>
     <w:pPr>
       <w:keepNext/>

</xml_diff>